<commit_message>
update quality strategy file
</commit_message>
<xml_diff>
--- a/Quality strategy.docx
+++ b/Quality strategy.docx
@@ -4,19 +4,37 @@
   <w:body>
     <w:p>
       <w:pPr>
-        <w:rPr>
-          <w:rtl/>
-        </w:rPr>
-      </w:pPr>
-      <w:r>
-        <w:rPr>
-          <w:rFonts w:hint="cs"/>
-        </w:rPr>
-        <w:t>RR</w:t>
-      </w:r>
-      <w:r>
-        <w:rPr>
-          <w:rFonts w:hint="cs"/>
+        <w:jc w:val="center"/>
+        <w:rPr>
+          <w:b/>
+          <w:bCs/>
+          <w:color w:val="FF0000"/>
+          <w:rtl/>
+        </w:rPr>
+      </w:pPr>
+      <w:r>
+        <w:rPr>
+          <w:rFonts w:hint="cs"/>
+          <w:b/>
+          <w:bCs/>
+          <w:color w:val="FF0000"/>
+        </w:rPr>
+        <w:t>R</w:t>
+      </w:r>
+      <w:r>
+        <w:rPr>
+          <w:b/>
+          <w:bCs/>
+          <w:color w:val="FF0000"/>
+        </w:rPr>
+        <w:t>equirements Review</w:t>
+      </w:r>
+      <w:r>
+        <w:rPr>
+          <w:rFonts w:hint="cs"/>
+          <w:b/>
+          <w:bCs/>
+          <w:color w:val="FF0000"/>
           <w:rtl/>
         </w:rPr>
         <w:t>:</w:t>
@@ -198,6 +216,33 @@
           <w:rFonts w:hint="cs"/>
           <w:rtl/>
         </w:rPr>
+        <w:t xml:space="preserve">*האם יש </w:t>
+      </w:r>
+      <w:r>
+        <w:rPr>
+          <w:rFonts w:hint="cs"/>
+        </w:rPr>
+        <w:t>API</w:t>
+      </w:r>
+      <w:r>
+        <w:rPr>
+          <w:rFonts w:hint="cs"/>
+          <w:rtl/>
+        </w:rPr>
+        <w:t xml:space="preserve"> המיועד לשימוש לאיכוני הטלפונים של האזרחים? האם יש לו דרישות מיוחדות לשימוש [כגון אבטחה וכו']</w:t>
+      </w:r>
+    </w:p>
+    <w:p>
+      <w:pPr>
+        <w:rPr>
+          <w:rtl/>
+        </w:rPr>
+      </w:pPr>
+      <w:r>
+        <w:rPr>
+          <w:rFonts w:hint="cs"/>
+          <w:rtl/>
+        </w:rPr>
         <w:t>*</w:t>
       </w:r>
       <w:r>
@@ -205,55 +250,6 @@
           <w:rFonts w:hint="cs"/>
           <w:rtl/>
         </w:rPr>
-        <w:t>אנשים חולים באותו משק בית*********</w:t>
-      </w:r>
-    </w:p>
-    <w:p>
-      <w:pPr>
-        <w:rPr>
-          <w:rtl/>
-        </w:rPr>
-      </w:pPr>
-      <w:r>
-        <w:rPr>
-          <w:rFonts w:hint="cs"/>
-          <w:rtl/>
-        </w:rPr>
-        <w:t xml:space="preserve">*האם יש </w:t>
-      </w:r>
-      <w:r>
-        <w:rPr>
-          <w:rFonts w:hint="cs"/>
-        </w:rPr>
-        <w:t>API</w:t>
-      </w:r>
-      <w:r>
-        <w:rPr>
-          <w:rFonts w:hint="cs"/>
-          <w:rtl/>
-        </w:rPr>
-        <w:t xml:space="preserve"> המיועד לשימוש לאיכוני הטלפונים של האזרחים? האם יש לו דרישות מיוחדות לשימוש [כגון אבטחה וכו']</w:t>
-      </w:r>
-    </w:p>
-    <w:p>
-      <w:pPr>
-        <w:rPr>
-          <w:rFonts w:hint="cs"/>
-          <w:rtl/>
-        </w:rPr>
-      </w:pPr>
-      <w:r>
-        <w:rPr>
-          <w:rFonts w:hint="cs"/>
-          <w:rtl/>
-        </w:rPr>
-        <w:t>*</w:t>
-      </w:r>
-      <w:r>
-        <w:rPr>
-          <w:rFonts w:hint="cs"/>
-          <w:rtl/>
-        </w:rPr>
         <w:t xml:space="preserve"> </w:t>
       </w:r>
       <w:r>
@@ -262,6 +258,55 @@
           <w:rtl/>
         </w:rPr>
         <w:t>האם באחריות המערכת לעדכן את האנשים שצריכים להיכנס לבידוד. [באיזה אופן הם מקבלים הודעה על כך]</w:t>
+      </w:r>
+    </w:p>
+    <w:p/>
+    <w:p>
+      <w:pPr>
+        <w:jc w:val="center"/>
+        <w:rPr>
+          <w:rFonts w:hint="cs"/>
+          <w:b/>
+          <w:bCs/>
+          <w:color w:val="FF0000"/>
+          <w:rtl/>
+        </w:rPr>
+      </w:pPr>
+      <w:r>
+        <w:rPr>
+          <w:b/>
+          <w:bCs/>
+          <w:color w:val="FF0000"/>
+        </w:rPr>
+        <w:t>Testing the feature:</w:t>
+      </w:r>
+    </w:p>
+    <w:p>
+      <w:pPr>
+        <w:rPr>
+          <w:rFonts w:hint="cs"/>
+          <w:b/>
+          <w:bCs/>
+          <w:rtl/>
+        </w:rPr>
+      </w:pPr>
+      <w:r>
+        <w:rPr>
+          <w:rFonts w:hint="cs"/>
+          <w:b/>
+          <w:bCs/>
+          <w:rtl/>
+        </w:rPr>
+        <w:t>בדיקות צד שרת</w:t>
+      </w:r>
+      <w:r>
+        <w:rPr>
+          <w:rFonts w:hint="cs"/>
+          <w:b/>
+          <w:bCs/>
+          <w:rtl/>
+        </w:rPr>
+        <w:t>:</w:t>
       </w:r>
       <w:bookmarkStart w:id="0" w:name="_GoBack"/>
       <w:bookmarkEnd w:id="0"/>
@@ -269,12 +314,514 @@
     <w:p>
       <w:pPr>
         <w:rPr>
-          <w:rFonts w:hint="cs"/>
-          <w:rtl/>
-        </w:rPr>
-      </w:pPr>
-    </w:p>
+          <w:rtl/>
+        </w:rPr>
+      </w:pPr>
+      <w:r>
+        <w:rPr>
+          <w:rFonts w:hint="cs"/>
+          <w:rtl/>
+        </w:rPr>
+        <w:t>בדיקת</w:t>
+      </w:r>
+      <w:r>
+        <w:t xml:space="preserve"> pat</w:t>
+      </w:r>
+      <w:r>
+        <w:t>h</w:t>
+      </w:r>
+      <w:r>
+        <w:t xml:space="preserve"> route </w:t>
+      </w:r>
+      <w:r>
+        <w:rPr>
+          <w:rFonts w:hint="cs"/>
+          <w:rtl/>
+        </w:rPr>
+        <w:t>עם ערכים תקינים לוודא שהמערכת פועלת כראוי ומתקבל סטטוס  201</w:t>
+      </w:r>
+    </w:p>
+    <w:p>
+      <w:pPr>
+        <w:rPr>
+          <w:rtl/>
+        </w:rPr>
+      </w:pPr>
+      <w:r>
+        <w:rPr>
+          <w:rFonts w:hint="cs"/>
+          <w:rtl/>
+        </w:rPr>
+        <w:t>בדיקת</w:t>
+      </w:r>
+      <w:r>
+        <w:t xml:space="preserve"> path route </w:t>
+      </w:r>
+      <w:r>
+        <w:rPr>
+          <w:rFonts w:hint="cs"/>
+          <w:rtl/>
+        </w:rPr>
+        <w:t>עם ערכים חסרים לוודא שהמערכת פועלת כראוי ומתקבל סטטוס  400</w:t>
+      </w:r>
+    </w:p>
+    <w:p>
+      <w:pPr>
+        <w:rPr>
+          <w:rtl/>
+        </w:rPr>
+      </w:pPr>
+      <w:r>
+        <w:rPr>
+          <w:rFonts w:hint="cs"/>
+          <w:rtl/>
+        </w:rPr>
+        <w:t>בדיקת</w:t>
+      </w:r>
+      <w:r>
+        <w:t xml:space="preserve"> path route </w:t>
+      </w:r>
+      <w:r>
+        <w:rPr>
+          <w:rFonts w:hint="cs"/>
+          <w:rtl/>
+        </w:rPr>
+        <w:t xml:space="preserve">עם </w:t>
+      </w:r>
+      <w:r>
+        <w:rPr>
+          <w:rFonts w:hint="cs"/>
+          <w:rtl/>
+        </w:rPr>
+        <w:t>שדות לא חוקיים (תאריך עתידי, מיקום לא רלוונטי)</w:t>
+      </w:r>
+      <w:r>
+        <w:rPr>
+          <w:rFonts w:hint="cs"/>
+          <w:rtl/>
+        </w:rPr>
+        <w:t xml:space="preserve"> לוודא שהמערכת</w:t>
+      </w:r>
+      <w:r>
+        <w:rPr>
+          <w:rFonts w:hint="cs"/>
+          <w:rtl/>
+        </w:rPr>
+        <w:t xml:space="preserve"> מטפלת כראוי בשגיאות</w:t>
+      </w:r>
+    </w:p>
+    <w:p>
+      <w:pPr>
+        <w:rPr>
+          <w:rFonts w:hint="cs"/>
+          <w:b/>
+          <w:bCs/>
+          <w:rtl/>
+        </w:rPr>
+      </w:pPr>
+      <w:r>
+        <w:rPr>
+          <w:rFonts w:hint="cs"/>
+          <w:b/>
+          <w:bCs/>
+          <w:rtl/>
+        </w:rPr>
+        <w:t>ביצועים</w:t>
+      </w:r>
+      <w:r>
+        <w:rPr>
+          <w:rFonts w:hint="cs"/>
+          <w:b/>
+          <w:bCs/>
+          <w:rtl/>
+        </w:rPr>
+        <w:t>:</w:t>
+      </w:r>
+    </w:p>
+    <w:p>
+      <w:pPr>
+        <w:rPr>
+          <w:rtl/>
+        </w:rPr>
+      </w:pPr>
+      <w:r>
+        <w:rPr>
+          <w:rFonts w:hint="cs"/>
+          <w:rtl/>
+        </w:rPr>
+        <w:t>הזן בקשה עם מערך אנשים גדול ע"מ לבדוק ביצועים ויעילות</w:t>
+      </w:r>
+    </w:p>
+    <w:p>
+      <w:pPr>
+        <w:rPr>
+          <w:rtl/>
+        </w:rPr>
+      </w:pPr>
+      <w:r>
+        <w:rPr>
+          <w:rFonts w:hint="cs"/>
+          <w:rtl/>
+        </w:rPr>
+        <w:t>בדוק את המערכת עם מספר רב של בקשות במקביל</w:t>
+      </w:r>
+    </w:p>
+    <w:p>
+      <w:pPr>
+        <w:rPr>
+          <w:b/>
+          <w:bCs/>
+          <w:rtl/>
+        </w:rPr>
+      </w:pPr>
+      <w:r>
+        <w:rPr>
+          <w:rFonts w:hint="cs"/>
+          <w:b/>
+          <w:bCs/>
+          <w:rtl/>
+        </w:rPr>
+        <w:t>בדיקות צד לקוח</w:t>
+      </w:r>
+      <w:r>
+        <w:rPr>
+          <w:rFonts w:hint="cs"/>
+          <w:b/>
+          <w:bCs/>
+          <w:rtl/>
+        </w:rPr>
+        <w:t>:</w:t>
+      </w:r>
+    </w:p>
+    <w:p>
+      <w:pPr>
+        <w:rPr>
+          <w:rtl/>
+        </w:rPr>
+      </w:pPr>
+      <w:r>
+        <w:rPr>
+          <w:rFonts w:hint="cs"/>
+          <w:rtl/>
+        </w:rPr>
+        <w:t>בדיקת הכפתור "צור בידוד" וודא שהוא מפעיל את הבקשה ל</w:t>
+      </w:r>
+      <w:r>
+        <w:t xml:space="preserve">route path </w:t>
+      </w:r>
+      <w:r>
+        <w:rPr>
+          <w:rFonts w:hint="cs"/>
+          <w:rtl/>
+        </w:rPr>
+        <w:t xml:space="preserve"> בצד שרת עם הנתונים שהוזנו</w:t>
+      </w:r>
+    </w:p>
+    <w:p>
+      <w:pPr>
+        <w:rPr>
+          <w:rtl/>
+        </w:rPr>
+      </w:pPr>
+      <w:r>
+        <w:rPr>
+          <w:rFonts w:hint="cs"/>
+          <w:rtl/>
+        </w:rPr>
+        <w:t>בדיקת שהודעת הפופ אפ מופיעה כאשר יש נתון חסר (תאריך או מקום)</w:t>
+      </w:r>
+    </w:p>
+    <w:p>
+      <w:pPr>
+        <w:rPr>
+          <w:b/>
+          <w:bCs/>
+          <w:rtl/>
+        </w:rPr>
+      </w:pPr>
+      <w:r>
+        <w:rPr>
+          <w:rFonts w:hint="cs"/>
+          <w:b/>
+          <w:bCs/>
+          <w:rtl/>
+        </w:rPr>
+        <w:t>בדיקות אבטחה</w:t>
+      </w:r>
+      <w:r>
+        <w:rPr>
+          <w:rFonts w:hint="cs"/>
+          <w:b/>
+          <w:bCs/>
+          <w:rtl/>
+        </w:rPr>
+        <w:t>:</w:t>
+      </w:r>
+    </w:p>
+    <w:p>
+      <w:pPr>
+        <w:rPr>
+          <w:rtl/>
+        </w:rPr>
+      </w:pPr>
+      <w:r>
+        <w:rPr>
+          <w:rFonts w:hint="cs"/>
+          <w:rtl/>
+        </w:rPr>
+        <w:t>בדיקה</w:t>
+      </w:r>
+      <w:r>
+        <w:rPr>
+          <w:rFonts w:hint="cs"/>
+          <w:rtl/>
+        </w:rPr>
+        <w:t xml:space="preserve"> שה</w:t>
+      </w:r>
+      <w:r>
+        <w:t xml:space="preserve">path route </w:t>
+      </w:r>
+      <w:r>
+        <w:rPr>
+          <w:rFonts w:hint="cs"/>
+          <w:rtl/>
+        </w:rPr>
+        <w:t xml:space="preserve"> מאובטח בפני גישות לא מורשות </w:t>
+      </w:r>
+    </w:p>
+    <w:p>
+      <w:pPr>
+        <w:rPr>
+          <w:rFonts w:hint="cs"/>
+          <w:rtl/>
+        </w:rPr>
+      </w:pPr>
+      <w:r>
+        <w:rPr>
+          <w:rFonts w:hint="cs"/>
+          <w:rtl/>
+        </w:rPr>
+        <w:t>בדוק שאין דליפה של נתונים</w:t>
+      </w:r>
+    </w:p>
+    <w:p>
+      <w:pPr>
+        <w:rPr>
+          <w:b/>
+          <w:bCs/>
+          <w:rtl/>
+        </w:rPr>
+      </w:pPr>
+      <w:r>
+        <w:rPr>
+          <w:rFonts w:hint="cs"/>
+          <w:b/>
+          <w:bCs/>
+          <w:rtl/>
+        </w:rPr>
+        <w:t>בדיקות שמישות</w:t>
+      </w:r>
+      <w:r>
+        <w:rPr>
+          <w:rFonts w:hint="cs"/>
+          <w:b/>
+          <w:bCs/>
+          <w:rtl/>
+        </w:rPr>
+        <w:t>:</w:t>
+      </w:r>
+    </w:p>
+    <w:p>
+      <w:pPr>
+        <w:rPr>
+          <w:rtl/>
+        </w:rPr>
+      </w:pPr>
+      <w:r>
+        <w:rPr>
+          <w:rFonts w:hint="cs"/>
+          <w:rtl/>
+        </w:rPr>
+        <w:lastRenderedPageBreak/>
+        <w:t>בדוק שהמערכת ידידותית וקלה לתפעול</w:t>
+      </w:r>
+    </w:p>
+    <w:p>
+      <w:pPr>
+        <w:rPr>
+          <w:rtl/>
+        </w:rPr>
+      </w:pPr>
+      <w:r>
+        <w:rPr>
+          <w:rFonts w:hint="cs"/>
+          <w:rtl/>
+        </w:rPr>
+        <w:t>איסוף חוות דעת משתמשים כדי לזהות בעיות או שיפורים אפשריים</w:t>
+      </w:r>
+    </w:p>
+    <w:p>
+      <w:pPr>
+        <w:rPr>
+          <w:b/>
+          <w:bCs/>
+          <w:rtl/>
+        </w:rPr>
+      </w:pPr>
+      <w:r>
+        <w:rPr>
+          <w:rFonts w:hint="cs"/>
+          <w:b/>
+          <w:bCs/>
+          <w:rtl/>
+        </w:rPr>
+        <w:t>מקרי קצה</w:t>
+      </w:r>
+      <w:r>
+        <w:rPr>
+          <w:rFonts w:hint="cs"/>
+          <w:b/>
+          <w:bCs/>
+          <w:rtl/>
+        </w:rPr>
+        <w:t>:</w:t>
+      </w:r>
+    </w:p>
+    <w:p>
+      <w:pPr>
+        <w:rPr>
+          <w:rtl/>
+        </w:rPr>
+      </w:pPr>
+      <w:r>
+        <w:rPr>
+          <w:rFonts w:hint="cs"/>
+          <w:rtl/>
+        </w:rPr>
+        <w:t>מערך האנשים אותם צריך לעדכן ריק</w:t>
+      </w:r>
+    </w:p>
+    <w:p>
+      <w:pPr>
+        <w:rPr>
+          <w:rtl/>
+        </w:rPr>
+      </w:pPr>
+      <w:r>
+        <w:rPr>
+          <w:rFonts w:hint="cs"/>
+          <w:rtl/>
+        </w:rPr>
+        <w:t>תאריך ישן מידי- לא רלוונטי</w:t>
+      </w:r>
+    </w:p>
+    <w:p>
+      <w:pPr>
+        <w:rPr>
+          <w:rtl/>
+        </w:rPr>
+      </w:pPr>
+      <w:r>
+        <w:rPr>
+          <w:rFonts w:hint="cs"/>
+          <w:rtl/>
+        </w:rPr>
+        <w:t>תאריך החשיפה לנגיף הוא תאריך עתידי</w:t>
+      </w:r>
+    </w:p>
+    <w:p>
+      <w:pPr>
+        <w:rPr>
+          <w:rtl/>
+        </w:rPr>
+      </w:pPr>
+      <w:r>
+        <w:rPr>
+          <w:rFonts w:hint="cs"/>
+          <w:rtl/>
+        </w:rPr>
+        <w:t>מיקום מחוץ למדינת ישראל</w:t>
+      </w:r>
+    </w:p>
+    <w:p>
+      <w:pPr>
+        <w:rPr>
+          <w:rtl/>
+        </w:rPr>
+      </w:pPr>
+      <w:r>
+        <w:rPr>
+          <w:rFonts w:hint="cs"/>
+          <w:rtl/>
+        </w:rPr>
+        <w:t>מיקום שאינו ספציפי - כגון עיר בלבד</w:t>
+      </w:r>
+    </w:p>
+    <w:p>
+      <w:pPr>
+        <w:rPr>
+          <w:rtl/>
+        </w:rPr>
+      </w:pPr>
+      <w:r>
+        <w:rPr>
+          <w:rFonts w:hint="cs"/>
+          <w:rtl/>
+        </w:rPr>
+        <w:t xml:space="preserve">מיקום שאינו דורש בידוד- כמו אזור פתוח </w:t>
+      </w:r>
+    </w:p>
+    <w:p>
+      <w:pPr>
+        <w:rPr>
+          <w:rtl/>
+        </w:rPr>
+      </w:pPr>
+      <w:r>
+        <w:rPr>
+          <w:rFonts w:hint="cs"/>
+          <w:rtl/>
+        </w:rPr>
+        <w:t xml:space="preserve">אותו אדם מופיע במספר בקשות לבידוד קבוצתי </w:t>
+      </w:r>
+      <w:r>
+        <w:rPr>
+          <w:rtl/>
+        </w:rPr>
+        <w:t>–</w:t>
+      </w:r>
+      <w:r>
+        <w:rPr>
+          <w:rFonts w:hint="cs"/>
+          <w:rtl/>
+        </w:rPr>
+        <w:t xml:space="preserve"> האם יקבל מספר הודעות ביום</w:t>
+      </w:r>
+    </w:p>
+    <w:p>
+      <w:pPr>
+        <w:rPr>
+          <w:rtl/>
+        </w:rPr>
+      </w:pPr>
+      <w:r>
+        <w:rPr>
+          <w:rFonts w:hint="cs"/>
+          <w:rtl/>
+        </w:rPr>
+        <w:t>תאריך החלמה מוקדם מתאריך חשיפה</w:t>
+      </w:r>
+    </w:p>
+    <w:p>
+      <w:pPr>
+        <w:rPr>
+          <w:rtl/>
+        </w:rPr>
+      </w:pPr>
+    </w:p>
+    <w:p/>
     <w:sectPr>
+      <w:headerReference w:type="default" r:id="rId6"/>
       <w:pgSz w:w="11906" w:h="16838"/>
       <w:pgMar w:top="1440" w:right="1800" w:bottom="1440" w:left="1800" w:header="708" w:footer="708" w:gutter="0"/>
       <w:cols w:space="708"/>
@@ -284,6 +831,76 @@
     </w:sectPr>
   </w:body>
 </w:document>
+</file>
+
+<file path=word/endnotes.xml><?xml version="1.0" encoding="utf-8"?>
+<w:endnotes xmlns:wpc="http://schemas.microsoft.com/office/word/2010/wordprocessingCanvas" xmlns:cx="http://schemas.microsoft.com/office/drawing/2014/chartex" xmlns:cx1="http://schemas.microsoft.com/office/drawing/2015/9/8/chartex" xmlns:cx2="http://schemas.microsoft.com/office/drawing/2015/10/21/chartex" xmlns:cx3="http://schemas.microsoft.com/office/drawing/2016/5/9/chartex" xmlns:cx4="http://schemas.microsoft.com/office/drawing/2016/5/10/chartex" xmlns:cx5="http://schemas.microsoft.com/office/drawing/2016/5/11/chartex" xmlns:cx6="http://schemas.microsoft.com/office/drawing/2016/5/12/chartex" xmlns:cx7="http://schemas.microsoft.com/office/drawing/2016/5/13/chartex" xmlns:cx8="http://schemas.microsoft.com/office/drawing/2016/5/14/chartex" xmlns:mc="http://schemas.openxmlformats.org/markup-compatibility/2006" xmlns:aink="http://schemas.microsoft.com/office/drawing/2016/ink" xmlns:am3d="http://schemas.microsoft.com/office/drawing/2017/model3d" xmlns:o="urn:schemas-microsoft-com:office:office" xmlns:r="http://schemas.openxmlformats.org/officeDocument/2006/relationships" xmlns:m="http://schemas.openxmlformats.org/officeDocument/2006/math" xmlns:v="urn:schemas-microsoft-com:vml" xmlns:wp14="http://schemas.microsoft.com/office/word/2010/wordprocessingDrawing" xmlns:wp="http://schemas.openxmlformats.org/drawingml/2006/wordprocessingDrawing" xmlns:w10="urn:schemas-microsoft-com:office:word" xmlns:w="http://schemas.openxmlformats.org/wordprocessingml/2006/main" xmlns:w14="http://schemas.microsoft.com/office/word/2010/wordml" xmlns:w15="http://schemas.microsoft.com/office/word/2012/wordml" xmlns:w16cid="http://schemas.microsoft.com/office/word/2016/wordml/cid" xmlns:w16se="http://schemas.microsoft.com/office/word/2015/wordml/symex" xmlns:wpg="http://schemas.microsoft.com/office/word/2010/wordprocessingGroup" xmlns:wpi="http://schemas.microsoft.com/office/word/2010/wordprocessingInk" xmlns:wne="http://schemas.microsoft.com/office/word/2006/wordml" xmlns:wps="http://schemas.microsoft.com/office/word/2010/wordprocessingShape" mc:Ignorable="w14 w15 w16se w16cid wp14">
+  <w:endnote w:type="separator" w:id="-1">
+    <w:p>
+      <w:pPr>
+        <w:spacing w:after="0" w:line="240" w:lineRule="auto"/>
+      </w:pPr>
+      <w:r>
+        <w:separator/>
+      </w:r>
+    </w:p>
+  </w:endnote>
+  <w:endnote w:type="continuationSeparator" w:id="0">
+    <w:p>
+      <w:pPr>
+        <w:spacing w:after="0" w:line="240" w:lineRule="auto"/>
+      </w:pPr>
+      <w:r>
+        <w:continuationSeparator/>
+      </w:r>
+    </w:p>
+  </w:endnote>
+</w:endnotes>
+</file>
+
+<file path=word/footnotes.xml><?xml version="1.0" encoding="utf-8"?>
+<w:footnotes xmlns:wpc="http://schemas.microsoft.com/office/word/2010/wordprocessingCanvas" xmlns:cx="http://schemas.microsoft.com/office/drawing/2014/chartex" xmlns:cx1="http://schemas.microsoft.com/office/drawing/2015/9/8/chartex" xmlns:cx2="http://schemas.microsoft.com/office/drawing/2015/10/21/chartex" xmlns:cx3="http://schemas.microsoft.com/office/drawing/2016/5/9/chartex" xmlns:cx4="http://schemas.microsoft.com/office/drawing/2016/5/10/chartex" xmlns:cx5="http://schemas.microsoft.com/office/drawing/2016/5/11/chartex" xmlns:cx6="http://schemas.microsoft.com/office/drawing/2016/5/12/chartex" xmlns:cx7="http://schemas.microsoft.com/office/drawing/2016/5/13/chartex" xmlns:cx8="http://schemas.microsoft.com/office/drawing/2016/5/14/chartex" xmlns:mc="http://schemas.openxmlformats.org/markup-compatibility/2006" xmlns:aink="http://schemas.microsoft.com/office/drawing/2016/ink" xmlns:am3d="http://schemas.microsoft.com/office/drawing/2017/model3d" xmlns:o="urn:schemas-microsoft-com:office:office" xmlns:r="http://schemas.openxmlformats.org/officeDocument/2006/relationships" xmlns:m="http://schemas.openxmlformats.org/officeDocument/2006/math" xmlns:v="urn:schemas-microsoft-com:vml" xmlns:wp14="http://schemas.microsoft.com/office/word/2010/wordprocessingDrawing" xmlns:wp="http://schemas.openxmlformats.org/drawingml/2006/wordprocessingDrawing" xmlns:w10="urn:schemas-microsoft-com:office:word" xmlns:w="http://schemas.openxmlformats.org/wordprocessingml/2006/main" xmlns:w14="http://schemas.microsoft.com/office/word/2010/wordml" xmlns:w15="http://schemas.microsoft.com/office/word/2012/wordml" xmlns:w16cid="http://schemas.microsoft.com/office/word/2016/wordml/cid" xmlns:w16se="http://schemas.microsoft.com/office/word/2015/wordml/symex" xmlns:wpg="http://schemas.microsoft.com/office/word/2010/wordprocessingGroup" xmlns:wpi="http://schemas.microsoft.com/office/word/2010/wordprocessingInk" xmlns:wne="http://schemas.microsoft.com/office/word/2006/wordml" xmlns:wps="http://schemas.microsoft.com/office/word/2010/wordprocessingShape" mc:Ignorable="w14 w15 w16se w16cid wp14">
+  <w:footnote w:type="separator" w:id="-1">
+    <w:p>
+      <w:pPr>
+        <w:spacing w:after="0" w:line="240" w:lineRule="auto"/>
+      </w:pPr>
+      <w:r>
+        <w:separator/>
+      </w:r>
+    </w:p>
+  </w:footnote>
+  <w:footnote w:type="continuationSeparator" w:id="0">
+    <w:p>
+      <w:pPr>
+        <w:spacing w:after="0" w:line="240" w:lineRule="auto"/>
+      </w:pPr>
+      <w:r>
+        <w:continuationSeparator/>
+      </w:r>
+    </w:p>
+  </w:footnote>
+</w:footnotes>
+</file>
+
+<file path=word/header1.xml><?xml version="1.0" encoding="utf-8"?>
+<w:hdr xmlns:wpc="http://schemas.microsoft.com/office/word/2010/wordprocessingCanvas" xmlns:cx="http://schemas.microsoft.com/office/drawing/2014/chartex" xmlns:cx1="http://schemas.microsoft.com/office/drawing/2015/9/8/chartex" xmlns:cx2="http://schemas.microsoft.com/office/drawing/2015/10/21/chartex" xmlns:cx3="http://schemas.microsoft.com/office/drawing/2016/5/9/chartex" xmlns:cx4="http://schemas.microsoft.com/office/drawing/2016/5/10/chartex" xmlns:cx5="http://schemas.microsoft.com/office/drawing/2016/5/11/chartex" xmlns:cx6="http://schemas.microsoft.com/office/drawing/2016/5/12/chartex" xmlns:cx7="http://schemas.microsoft.com/office/drawing/2016/5/13/chartex" xmlns:cx8="http://schemas.microsoft.com/office/drawing/2016/5/14/chartex" xmlns:mc="http://schemas.openxmlformats.org/markup-compatibility/2006" xmlns:aink="http://schemas.microsoft.com/office/drawing/2016/ink" xmlns:am3d="http://schemas.microsoft.com/office/drawing/2017/model3d" xmlns:o="urn:schemas-microsoft-com:office:office" xmlns:r="http://schemas.openxmlformats.org/officeDocument/2006/relationships" xmlns:m="http://schemas.openxmlformats.org/officeDocument/2006/math" xmlns:v="urn:schemas-microsoft-com:vml" xmlns:wp14="http://schemas.microsoft.com/office/word/2010/wordprocessingDrawing" xmlns:wp="http://schemas.openxmlformats.org/drawingml/2006/wordprocessingDrawing" xmlns:w10="urn:schemas-microsoft-com:office:word" xmlns:w="http://schemas.openxmlformats.org/wordprocessingml/2006/main" xmlns:w14="http://schemas.microsoft.com/office/word/2010/wordml" xmlns:w15="http://schemas.microsoft.com/office/word/2012/wordml" xmlns:w16cid="http://schemas.microsoft.com/office/word/2016/wordml/cid" xmlns:w16se="http://schemas.microsoft.com/office/word/2015/wordml/symex" xmlns:wpg="http://schemas.microsoft.com/office/word/2010/wordprocessingGroup" xmlns:wpi="http://schemas.microsoft.com/office/word/2010/wordprocessingInk" xmlns:wne="http://schemas.microsoft.com/office/word/2006/wordml" xmlns:wps="http://schemas.microsoft.com/office/word/2010/wordprocessingShape" mc:Ignorable="w14 w15 w16se w16cid wp14">
+  <w:p>
+    <w:pPr>
+      <w:pStyle w:val="a3"/>
+      <w:jc w:val="right"/>
+    </w:pPr>
+    <w:r>
+      <w:rPr>
+        <w:rFonts w:hint="cs"/>
+      </w:rPr>
+      <w:t>M</w:t>
+    </w:r>
+    <w:r>
+      <w:t>iri Zada</w:t>
+    </w:r>
+  </w:p>
+</w:hdr>
 </file>
 
 <file path=word/styles.xml><?xml version="1.0" encoding="utf-8"?>
@@ -714,6 +1331,50 @@
     <w:semiHidden/>
     <w:unhideWhenUsed/>
   </w:style>
+  <w:style w:type="paragraph" w:styleId="a3">
+    <w:name w:val="header"/>
+    <w:basedOn w:val="a"/>
+    <w:link w:val="a4"/>
+    <w:uiPriority w:val="99"/>
+    <w:unhideWhenUsed/>
+    <w:rsid w:val="004B045A"/>
+    <w:pPr>
+      <w:tabs>
+        <w:tab w:val="center" w:pos="4153"/>
+        <w:tab w:val="right" w:pos="8306"/>
+      </w:tabs>
+      <w:spacing w:after="0" w:line="240" w:lineRule="auto"/>
+    </w:pPr>
+  </w:style>
+  <w:style w:type="character" w:customStyle="1" w:styleId="a4">
+    <w:name w:val="כותרת עליונה תו"/>
+    <w:basedOn w:val="a0"/>
+    <w:link w:val="a3"/>
+    <w:uiPriority w:val="99"/>
+    <w:rsid w:val="004B045A"/>
+  </w:style>
+  <w:style w:type="paragraph" w:styleId="a5">
+    <w:name w:val="footer"/>
+    <w:basedOn w:val="a"/>
+    <w:link w:val="a6"/>
+    <w:uiPriority w:val="99"/>
+    <w:unhideWhenUsed/>
+    <w:rsid w:val="004B045A"/>
+    <w:pPr>
+      <w:tabs>
+        <w:tab w:val="center" w:pos="4153"/>
+        <w:tab w:val="right" w:pos="8306"/>
+      </w:tabs>
+      <w:spacing w:after="0" w:line="240" w:lineRule="auto"/>
+    </w:pPr>
+  </w:style>
+  <w:style w:type="character" w:customStyle="1" w:styleId="a6">
+    <w:name w:val="כותרת תחתונה תו"/>
+    <w:basedOn w:val="a0"/>
+    <w:link w:val="a5"/>
+    <w:uiPriority w:val="99"/>
+    <w:rsid w:val="004B045A"/>
+  </w:style>
 </w:styles>
 </file>
 

</xml_diff>